<commit_message>
updated powerpoint and risk assessment
</commit_message>
<xml_diff>
--- a/RiskAssessment.docx
+++ b/RiskAssessment.docx
@@ -110,42 +110,66 @@
           <w:tcPr>
             <w:tcW w:w="1995" w:type="dxa"/>
           </w:tcPr>
-          <w:p/>
-        </w:tc>
-        <w:tc>
-          <w:tcPr>
-            <w:tcW w:w="1995" w:type="dxa"/>
-          </w:tcPr>
-          <w:p/>
-        </w:tc>
-        <w:tc>
-          <w:tcPr>
-            <w:tcW w:w="1995" w:type="dxa"/>
-          </w:tcPr>
-          <w:p/>
+          <w:p>
+            <w:r>
+              <w:t>No access to repository or online resources</w:t>
+            </w:r>
+          </w:p>
+        </w:tc>
+        <w:tc>
+          <w:tcPr>
+            <w:tcW w:w="1995" w:type="dxa"/>
+          </w:tcPr>
+          <w:p>
+            <w:r>
+              <w:t>Low</w:t>
+            </w:r>
+          </w:p>
+        </w:tc>
+        <w:tc>
+          <w:tcPr>
+            <w:tcW w:w="1995" w:type="dxa"/>
+          </w:tcPr>
+          <w:p>
+            <w:r>
+              <w:t>Medium</w:t>
+            </w:r>
+          </w:p>
         </w:tc>
         <w:tc>
           <w:tcPr>
             <w:tcW w:w="2430" w:type="dxa"/>
           </w:tcPr>
-          <w:p/>
-        </w:tc>
-        <w:tc>
-          <w:tcPr>
-            <w:tcW w:w="1995" w:type="dxa"/>
-          </w:tcPr>
-          <w:p/>
+          <w:p>
+            <w:r>
+              <w:t>Internet Provider</w:t>
+            </w:r>
+          </w:p>
+        </w:tc>
+        <w:tc>
+          <w:tcPr>
+            <w:tcW w:w="1995" w:type="dxa"/>
+          </w:tcPr>
+          <w:p>
+            <w:r>
+              <w:t>Mobile hotspot, or change provider if it is a recurring issue</w:t>
+            </w:r>
+          </w:p>
         </w:tc>
         <w:tc>
           <w:tcPr>
             <w:tcW w:w="1996" w:type="dxa"/>
           </w:tcPr>
-          <w:p/>
+          <w:p>
+            <w:r>
+              <w:t>Ensure local copy is kept up to date with repository.</w:t>
+            </w:r>
+          </w:p>
         </w:tc>
       </w:tr>
       <w:tr>
         <w:trPr>
-          <w:trHeight w:val="717"/>
+          <w:trHeight w:val="764"/>
         </w:trPr>
         <w:tc>
           <w:tcPr>
@@ -166,37 +190,66 @@
           <w:tcPr>
             <w:tcW w:w="1995" w:type="dxa"/>
           </w:tcPr>
-          <w:p/>
-        </w:tc>
-        <w:tc>
-          <w:tcPr>
-            <w:tcW w:w="1995" w:type="dxa"/>
-          </w:tcPr>
-          <w:p/>
-        </w:tc>
-        <w:tc>
-          <w:tcPr>
-            <w:tcW w:w="1995" w:type="dxa"/>
-          </w:tcPr>
-          <w:p/>
+          <w:p>
+            <w:r>
+              <w:t>No access to repository</w:t>
+            </w:r>
+          </w:p>
+        </w:tc>
+        <w:tc>
+          <w:tcPr>
+            <w:tcW w:w="1995" w:type="dxa"/>
+          </w:tcPr>
+          <w:p>
+            <w:r>
+              <w:t>Low</w:t>
+            </w:r>
+          </w:p>
+        </w:tc>
+        <w:tc>
+          <w:tcPr>
+            <w:tcW w:w="1995" w:type="dxa"/>
+          </w:tcPr>
+          <w:p>
+            <w:r>
+              <w:t>Medium</w:t>
+            </w:r>
+          </w:p>
         </w:tc>
         <w:tc>
           <w:tcPr>
             <w:tcW w:w="2430" w:type="dxa"/>
           </w:tcPr>
-          <w:p/>
-        </w:tc>
-        <w:tc>
-          <w:tcPr>
-            <w:tcW w:w="1995" w:type="dxa"/>
-          </w:tcPr>
-          <w:p/>
+          <w:p>
+            <w:proofErr w:type="spellStart"/>
+            <w:r>
+              <w:t>Github</w:t>
+            </w:r>
+            <w:proofErr w:type="spellEnd"/>
+            <w:r>
+              <w:t>/Microsoft</w:t>
+            </w:r>
+          </w:p>
+        </w:tc>
+        <w:tc>
+          <w:tcPr>
+            <w:tcW w:w="1995" w:type="dxa"/>
+          </w:tcPr>
+          <w:p>
+            <w:r>
+              <w:t>Work on a local copy and push later.</w:t>
+            </w:r>
+          </w:p>
         </w:tc>
         <w:tc>
           <w:tcPr>
             <w:tcW w:w="1996" w:type="dxa"/>
           </w:tcPr>
-          <w:p/>
+          <w:p>
+            <w:r>
+              <w:t>Ensure local copy is kept up to date with repository.</w:t>
+            </w:r>
+          </w:p>
         </w:tc>
       </w:tr>
       <w:tr>
@@ -209,45 +262,144 @@
           </w:tcPr>
           <w:p>
             <w:r>
-              <w:t>Power outrage</w:t>
-            </w:r>
-          </w:p>
-        </w:tc>
-        <w:tc>
-          <w:tcPr>
-            <w:tcW w:w="1995" w:type="dxa"/>
-          </w:tcPr>
-          <w:p/>
-        </w:tc>
-        <w:tc>
-          <w:tcPr>
-            <w:tcW w:w="1995" w:type="dxa"/>
-          </w:tcPr>
-          <w:p/>
-        </w:tc>
-        <w:tc>
-          <w:tcPr>
-            <w:tcW w:w="1995" w:type="dxa"/>
-          </w:tcPr>
-          <w:p/>
+              <w:t>Computer crash</w:t>
+            </w:r>
+          </w:p>
+        </w:tc>
+        <w:tc>
+          <w:tcPr>
+            <w:tcW w:w="1995" w:type="dxa"/>
+          </w:tcPr>
+          <w:p>
+            <w:r>
+              <w:t>Lose unsaved work</w:t>
+            </w:r>
+          </w:p>
+        </w:tc>
+        <w:tc>
+          <w:tcPr>
+            <w:tcW w:w="1995" w:type="dxa"/>
+          </w:tcPr>
+          <w:p>
+            <w:r>
+              <w:t>Low</w:t>
+            </w:r>
+          </w:p>
+        </w:tc>
+        <w:tc>
+          <w:tcPr>
+            <w:tcW w:w="1995" w:type="dxa"/>
+          </w:tcPr>
+          <w:p>
+            <w:r>
+              <w:t>High</w:t>
+            </w:r>
+          </w:p>
         </w:tc>
         <w:tc>
           <w:tcPr>
             <w:tcW w:w="2430" w:type="dxa"/>
           </w:tcPr>
-          <w:p/>
-        </w:tc>
-        <w:tc>
-          <w:tcPr>
-            <w:tcW w:w="1995" w:type="dxa"/>
-          </w:tcPr>
-          <w:p/>
+          <w:p>
+            <w:r>
+              <w:t>Myself/hardware company</w:t>
+            </w:r>
+          </w:p>
+        </w:tc>
+        <w:tc>
+          <w:tcPr>
+            <w:tcW w:w="1995" w:type="dxa"/>
+          </w:tcPr>
+          <w:p>
+            <w:r>
+              <w:t>Troubleshoot the issue, call a specialist of needed.</w:t>
+            </w:r>
+          </w:p>
         </w:tc>
         <w:tc>
           <w:tcPr>
             <w:tcW w:w="1996" w:type="dxa"/>
           </w:tcPr>
-          <w:p/>
+          <w:p>
+            <w:r>
+              <w:t>Ensure work is push to repository regularly.</w:t>
+            </w:r>
+          </w:p>
+        </w:tc>
+      </w:tr>
+      <w:tr>
+        <w:trPr>
+          <w:trHeight w:val="1477"/>
+        </w:trPr>
+        <w:tc>
+          <w:tcPr>
+            <w:tcW w:w="2065" w:type="dxa"/>
+          </w:tcPr>
+          <w:p>
+            <w:r>
+              <w:t>Broken version pushed to repository</w:t>
+            </w:r>
+          </w:p>
+        </w:tc>
+        <w:tc>
+          <w:tcPr>
+            <w:tcW w:w="1995" w:type="dxa"/>
+          </w:tcPr>
+          <w:p>
+            <w:r>
+              <w:t xml:space="preserve">Application may not run correctly </w:t>
+            </w:r>
+          </w:p>
+        </w:tc>
+        <w:tc>
+          <w:tcPr>
+            <w:tcW w:w="1995" w:type="dxa"/>
+          </w:tcPr>
+          <w:p>
+            <w:r>
+              <w:t>Medium</w:t>
+            </w:r>
+          </w:p>
+        </w:tc>
+        <w:tc>
+          <w:tcPr>
+            <w:tcW w:w="1995" w:type="dxa"/>
+          </w:tcPr>
+          <w:p>
+            <w:r>
+              <w:t>Medium</w:t>
+            </w:r>
+          </w:p>
+        </w:tc>
+        <w:tc>
+          <w:tcPr>
+            <w:tcW w:w="2430" w:type="dxa"/>
+          </w:tcPr>
+          <w:p>
+            <w:r>
+              <w:t>Myself</w:t>
+            </w:r>
+          </w:p>
+        </w:tc>
+        <w:tc>
+          <w:tcPr>
+            <w:tcW w:w="1995" w:type="dxa"/>
+          </w:tcPr>
+          <w:p>
+            <w:r>
+              <w:t>Go to the previous version until the problem is resolved.</w:t>
+            </w:r>
+          </w:p>
+        </w:tc>
+        <w:tc>
+          <w:tcPr>
+            <w:tcW w:w="1996" w:type="dxa"/>
+          </w:tcPr>
+          <w:p>
+            <w:r>
+              <w:t>Use a main/dev/feature model with regular commits</w:t>
+            </w:r>
+          </w:p>
         </w:tc>
       </w:tr>
       <w:tr>
@@ -260,45 +412,77 @@
           </w:tcPr>
           <w:p>
             <w:r>
-              <w:t>Computer crash</w:t>
-            </w:r>
-          </w:p>
-        </w:tc>
-        <w:tc>
-          <w:tcPr>
-            <w:tcW w:w="1995" w:type="dxa"/>
-          </w:tcPr>
-          <w:p/>
-        </w:tc>
-        <w:tc>
-          <w:tcPr>
-            <w:tcW w:w="1995" w:type="dxa"/>
-          </w:tcPr>
-          <w:p/>
-        </w:tc>
-        <w:tc>
-          <w:tcPr>
-            <w:tcW w:w="1995" w:type="dxa"/>
-          </w:tcPr>
-          <w:p/>
+              <w:t xml:space="preserve">Run out of time </w:t>
+            </w:r>
+          </w:p>
+        </w:tc>
+        <w:tc>
+          <w:tcPr>
+            <w:tcW w:w="1995" w:type="dxa"/>
+          </w:tcPr>
+          <w:p>
+            <w:r>
+              <w:t>MVP not met</w:t>
+            </w:r>
+          </w:p>
+        </w:tc>
+        <w:tc>
+          <w:tcPr>
+            <w:tcW w:w="1995" w:type="dxa"/>
+          </w:tcPr>
+          <w:p>
+            <w:r>
+              <w:t>High</w:t>
+            </w:r>
+          </w:p>
+        </w:tc>
+        <w:tc>
+          <w:tcPr>
+            <w:tcW w:w="1995" w:type="dxa"/>
+          </w:tcPr>
+          <w:p>
+            <w:r>
+              <w:t>High</w:t>
+            </w:r>
+          </w:p>
         </w:tc>
         <w:tc>
           <w:tcPr>
             <w:tcW w:w="2430" w:type="dxa"/>
           </w:tcPr>
-          <w:p/>
-        </w:tc>
-        <w:tc>
-          <w:tcPr>
-            <w:tcW w:w="1995" w:type="dxa"/>
-          </w:tcPr>
-          <w:p/>
+          <w:p>
+            <w:r>
+              <w:t>Myself</w:t>
+            </w:r>
+          </w:p>
+        </w:tc>
+        <w:tc>
+          <w:tcPr>
+            <w:tcW w:w="1995" w:type="dxa"/>
+          </w:tcPr>
+          <w:p>
+            <w:r>
+              <w:t>N/A</w:t>
+            </w:r>
+          </w:p>
         </w:tc>
         <w:tc>
           <w:tcPr>
             <w:tcW w:w="1996" w:type="dxa"/>
           </w:tcPr>
-          <w:p/>
+          <w:p>
+            <w:r>
+              <w:t xml:space="preserve">Use </w:t>
+            </w:r>
+            <w:proofErr w:type="spellStart"/>
+            <w:r>
+              <w:t>jira</w:t>
+            </w:r>
+            <w:proofErr w:type="spellEnd"/>
+            <w:r>
+              <w:t xml:space="preserve"> board to plan effectively.</w:t>
+            </w:r>
+          </w:p>
         </w:tc>
       </w:tr>
       <w:tr>
@@ -311,198 +495,69 @@
           </w:tcPr>
           <w:p>
             <w:r>
-              <w:t>Broken version pushed to repository</w:t>
-            </w:r>
-          </w:p>
-        </w:tc>
-        <w:tc>
-          <w:tcPr>
-            <w:tcW w:w="1995" w:type="dxa"/>
-          </w:tcPr>
-          <w:p/>
-        </w:tc>
-        <w:tc>
-          <w:tcPr>
-            <w:tcW w:w="1995" w:type="dxa"/>
-          </w:tcPr>
-          <w:p/>
-        </w:tc>
-        <w:tc>
-          <w:tcPr>
-            <w:tcW w:w="1995" w:type="dxa"/>
-          </w:tcPr>
-          <w:p/>
+              <w:t>Major issue in one of the classes</w:t>
+            </w:r>
+          </w:p>
+        </w:tc>
+        <w:tc>
+          <w:tcPr>
+            <w:tcW w:w="1995" w:type="dxa"/>
+          </w:tcPr>
+          <w:p>
+            <w:r>
+              <w:t>A major issue which prevents the application from running.</w:t>
+            </w:r>
+          </w:p>
+        </w:tc>
+        <w:tc>
+          <w:tcPr>
+            <w:tcW w:w="1995" w:type="dxa"/>
+          </w:tcPr>
+          <w:p>
+            <w:r>
+              <w:t>High</w:t>
+            </w:r>
+          </w:p>
+        </w:tc>
+        <w:tc>
+          <w:tcPr>
+            <w:tcW w:w="1995" w:type="dxa"/>
+          </w:tcPr>
+          <w:p>
+            <w:r>
+              <w:t>High</w:t>
+            </w:r>
+          </w:p>
         </w:tc>
         <w:tc>
           <w:tcPr>
             <w:tcW w:w="2430" w:type="dxa"/>
           </w:tcPr>
-          <w:p/>
-        </w:tc>
-        <w:tc>
-          <w:tcPr>
-            <w:tcW w:w="1995" w:type="dxa"/>
-          </w:tcPr>
-          <w:p/>
+          <w:p>
+            <w:r>
+              <w:t>Myself</w:t>
+            </w:r>
+          </w:p>
+        </w:tc>
+        <w:tc>
+          <w:tcPr>
+            <w:tcW w:w="1995" w:type="dxa"/>
+          </w:tcPr>
+          <w:p>
+            <w:r>
+              <w:t>Find the root of the issue.</w:t>
+            </w:r>
+          </w:p>
         </w:tc>
         <w:tc>
           <w:tcPr>
             <w:tcW w:w="1996" w:type="dxa"/>
           </w:tcPr>
-          <w:p/>
-        </w:tc>
-      </w:tr>
-      <w:tr>
-        <w:trPr>
-          <w:trHeight w:val="737"/>
-        </w:trPr>
-        <w:tc>
-          <w:tcPr>
-            <w:tcW w:w="2065" w:type="dxa"/>
-          </w:tcPr>
-          <w:p>
-            <w:r>
-              <w:t xml:space="preserve">Run out of time </w:t>
-            </w:r>
-          </w:p>
-        </w:tc>
-        <w:tc>
-          <w:tcPr>
-            <w:tcW w:w="1995" w:type="dxa"/>
-          </w:tcPr>
-          <w:p/>
-        </w:tc>
-        <w:tc>
-          <w:tcPr>
-            <w:tcW w:w="1995" w:type="dxa"/>
-          </w:tcPr>
-          <w:p/>
-        </w:tc>
-        <w:tc>
-          <w:tcPr>
-            <w:tcW w:w="1995" w:type="dxa"/>
-          </w:tcPr>
-          <w:p/>
-        </w:tc>
-        <w:tc>
-          <w:tcPr>
-            <w:tcW w:w="2430" w:type="dxa"/>
-          </w:tcPr>
-          <w:p/>
-        </w:tc>
-        <w:tc>
-          <w:tcPr>
-            <w:tcW w:w="1995" w:type="dxa"/>
-          </w:tcPr>
-          <w:p/>
-        </w:tc>
-        <w:tc>
-          <w:tcPr>
-            <w:tcW w:w="1996" w:type="dxa"/>
-          </w:tcPr>
-          <w:p/>
-        </w:tc>
-      </w:tr>
-      <w:tr>
-        <w:trPr>
-          <w:trHeight w:val="1477"/>
-        </w:trPr>
-        <w:tc>
-          <w:tcPr>
-            <w:tcW w:w="2065" w:type="dxa"/>
-          </w:tcPr>
-          <w:p>
-            <w:r>
-              <w:t>User attempts SQL injection</w:t>
-            </w:r>
-          </w:p>
-        </w:tc>
-        <w:tc>
-          <w:tcPr>
-            <w:tcW w:w="1995" w:type="dxa"/>
-          </w:tcPr>
-          <w:p/>
-        </w:tc>
-        <w:tc>
-          <w:tcPr>
-            <w:tcW w:w="1995" w:type="dxa"/>
-          </w:tcPr>
-          <w:p/>
-        </w:tc>
-        <w:tc>
-          <w:tcPr>
-            <w:tcW w:w="1995" w:type="dxa"/>
-          </w:tcPr>
-          <w:p/>
-        </w:tc>
-        <w:tc>
-          <w:tcPr>
-            <w:tcW w:w="2430" w:type="dxa"/>
-          </w:tcPr>
-          <w:p/>
-        </w:tc>
-        <w:tc>
-          <w:tcPr>
-            <w:tcW w:w="1995" w:type="dxa"/>
-          </w:tcPr>
-          <w:p/>
-        </w:tc>
-        <w:tc>
-          <w:tcPr>
-            <w:tcW w:w="1996" w:type="dxa"/>
-          </w:tcPr>
-          <w:p/>
-        </w:tc>
-      </w:tr>
-      <w:tr>
-        <w:trPr>
-          <w:trHeight w:val="1477"/>
-        </w:trPr>
-        <w:tc>
-          <w:tcPr>
-            <w:tcW w:w="2065" w:type="dxa"/>
-          </w:tcPr>
-          <w:p>
-            <w:r>
-              <w:t>Major issue in one of the classes</w:t>
-            </w:r>
-          </w:p>
-        </w:tc>
-        <w:tc>
-          <w:tcPr>
-            <w:tcW w:w="1995" w:type="dxa"/>
-          </w:tcPr>
-          <w:p/>
-        </w:tc>
-        <w:tc>
-          <w:tcPr>
-            <w:tcW w:w="1995" w:type="dxa"/>
-          </w:tcPr>
-          <w:p/>
-        </w:tc>
-        <w:tc>
-          <w:tcPr>
-            <w:tcW w:w="1995" w:type="dxa"/>
-          </w:tcPr>
-          <w:p/>
-        </w:tc>
-        <w:tc>
-          <w:tcPr>
-            <w:tcW w:w="2430" w:type="dxa"/>
-          </w:tcPr>
-          <w:p/>
-        </w:tc>
-        <w:tc>
-          <w:tcPr>
-            <w:tcW w:w="1995" w:type="dxa"/>
-          </w:tcPr>
-          <w:p/>
-        </w:tc>
-        <w:tc>
-          <w:tcPr>
-            <w:tcW w:w="1996" w:type="dxa"/>
-          </w:tcPr>
-          <w:p/>
+          <w:p>
+            <w:r>
+              <w:t>Keep classes simple and separate, use unit tests.</w:t>
+            </w:r>
+          </w:p>
         </w:tc>
       </w:tr>
     </w:tbl>
@@ -636,6 +691,7 @@
     <w:lsdException w:name="HTML Sample" w:semiHidden="1" w:unhideWhenUsed="1"/>
     <w:lsdException w:name="HTML Typewriter" w:semiHidden="1" w:unhideWhenUsed="1"/>
     <w:lsdException w:name="HTML Variable" w:semiHidden="1" w:unhideWhenUsed="1"/>
+    <w:lsdException w:name="Normal Table" w:semiHidden="1" w:unhideWhenUsed="1"/>
     <w:lsdException w:name="annotation subject" w:semiHidden="1" w:unhideWhenUsed="1"/>
     <w:lsdException w:name="No List" w:semiHidden="1" w:unhideWhenUsed="1"/>
     <w:lsdException w:name="Outline List 1" w:semiHidden="1" w:unhideWhenUsed="1"/>
@@ -682,8 +738,10 @@
     <w:lsdException w:name="Table Subtle 2" w:semiHidden="1" w:unhideWhenUsed="1"/>
     <w:lsdException w:name="Table Web 1" w:semiHidden="1" w:unhideWhenUsed="1"/>
     <w:lsdException w:name="Table Web 2" w:semiHidden="1" w:unhideWhenUsed="1"/>
+    <w:lsdException w:name="Table Web 3" w:semiHidden="1" w:unhideWhenUsed="1"/>
     <w:lsdException w:name="Balloon Text" w:semiHidden="1" w:unhideWhenUsed="1"/>
     <w:lsdException w:name="Table Grid" w:uiPriority="39"/>
+    <w:lsdException w:name="Table Theme" w:semiHidden="1" w:unhideWhenUsed="1"/>
     <w:lsdException w:name="Placeholder Text" w:semiHidden="1"/>
     <w:lsdException w:name="No Spacing" w:uiPriority="1" w:qFormat="1"/>
     <w:lsdException w:name="Light Shading" w:uiPriority="60"/>

</xml_diff>